<commit_message>
Añadidos los cronogramas (Apartado 6)
</commit_message>
<xml_diff>
--- a/Proyecto/cronogramasservidpub.docx
+++ b/Proyecto/cronogramasservidpub.docx
@@ -108,7 +108,7 @@
                     </pic:cNvPicPr>
                   </pic:nvPicPr>
                   <pic:blipFill>
-                    <a:blip r:embed="rId5"/>
+                    <a:blip r:embed="rId6"/>
                     <a:srcRect/>
                     <a:stretch>
                       <a:fillRect/>
@@ -205,7 +205,7 @@
                     </pic:cNvPicPr>
                   </pic:nvPicPr>
                   <pic:blipFill>
-                    <a:blip r:embed="rId6"/>
+                    <a:blip r:embed="rId7"/>
                     <a:srcRect/>
                     <a:stretch>
                       <a:fillRect/>
@@ -262,7 +262,13 @@
         <w:rPr>
           <w:sz w:val="32"/>
         </w:rPr>
-        <w:t>Desde La Palma:</w:t>
+        <w:t>Desde</w:t>
+      </w:r>
+      <w:r>
+        <w:rPr>
+          <w:sz w:val="32"/>
+        </w:rPr>
+        <w:t xml:space="preserve"> Palma:</w:t>
       </w:r>
     </w:p>
     <w:p>
@@ -310,7 +316,7 @@
                     </pic:cNvPicPr>
                   </pic:nvPicPr>
                   <pic:blipFill>
-                    <a:blip r:embed="rId7"/>
+                    <a:blip r:embed="rId8"/>
                     <a:srcRect/>
                     <a:stretch>
                       <a:fillRect/>
@@ -339,9 +345,1328 @@
         </w:drawing>
       </w:r>
     </w:p>
+    <w:p/>
+    <w:p/>
+    <w:p/>
+    <w:p/>
+    <w:p/>
+    <w:p/>
+    <w:p>
+      <w:pPr>
+        <w:rPr>
+          <w:sz w:val="28"/>
+        </w:rPr>
+      </w:pPr>
+    </w:p>
+    <w:p>
+      <w:pPr>
+        <w:rPr>
+          <w:sz w:val="28"/>
+        </w:rPr>
+      </w:pPr>
+    </w:p>
+    <w:p>
+      <w:pPr>
+        <w:rPr>
+          <w:sz w:val="28"/>
+        </w:rPr>
+      </w:pPr>
+    </w:p>
+    <w:p>
+      <w:pPr>
+        <w:rPr>
+          <w:sz w:val="28"/>
+        </w:rPr>
+      </w:pPr>
+    </w:p>
+    <w:p>
+      <w:pPr>
+        <w:rPr>
+          <w:sz w:val="28"/>
+        </w:rPr>
+      </w:pPr>
+    </w:p>
+    <w:p>
+      <w:pPr>
+        <w:rPr>
+          <w:sz w:val="28"/>
+        </w:rPr>
+      </w:pPr>
+    </w:p>
+    <w:p>
+      <w:pPr>
+        <w:rPr>
+          <w:sz w:val="28"/>
+        </w:rPr>
+      </w:pPr>
+    </w:p>
+    <w:p>
+      <w:pPr>
+        <w:pStyle w:val="Prrafodelista"/>
+        <w:spacing w:after="160" w:line="259" w:lineRule="auto"/>
+        <w:ind w:left="1440"/>
+        <w:jc w:val="both"/>
+        <w:rPr>
+          <w:bCs/>
+          <w:sz w:val="24"/>
+          <w:szCs w:val="24"/>
+        </w:rPr>
+      </w:pPr>
+    </w:p>
+    <w:p>
+      <w:pPr>
+        <w:pStyle w:val="Prrafodelista"/>
+        <w:spacing w:after="160" w:line="259" w:lineRule="auto"/>
+        <w:ind w:left="1440"/>
+        <w:jc w:val="both"/>
+        <w:rPr>
+          <w:bCs/>
+          <w:sz w:val="24"/>
+          <w:szCs w:val="24"/>
+        </w:rPr>
+      </w:pPr>
+    </w:p>
+    <w:p>
+      <w:pPr>
+        <w:pStyle w:val="Prrafodelista"/>
+        <w:spacing w:after="160" w:line="259" w:lineRule="auto"/>
+        <w:ind w:left="1440"/>
+        <w:jc w:val="both"/>
+        <w:rPr>
+          <w:bCs/>
+          <w:sz w:val="24"/>
+          <w:szCs w:val="24"/>
+        </w:rPr>
+      </w:pPr>
+    </w:p>
+    <w:p>
+      <w:pPr>
+        <w:pStyle w:val="Prrafodelista"/>
+        <w:numPr>
+          <w:ilvl w:val="0"/>
+          <w:numId w:val="2"/>
+        </w:numPr>
+        <w:spacing w:after="160" w:line="259" w:lineRule="auto"/>
+        <w:jc w:val="both"/>
+        <w:rPr>
+          <w:bCs/>
+          <w:sz w:val="24"/>
+          <w:szCs w:val="24"/>
+        </w:rPr>
+      </w:pPr>
+      <w:r>
+        <w:rPr>
+          <w:bCs/>
+          <w:sz w:val="32"/>
+          <w:szCs w:val="24"/>
+        </w:rPr>
+        <w:t>Cronogramas de acceso a páginas Web si el servidor estuviera en el Cuarto de    Servidores de la empresa, desde un puesto de trabajo de cada una de las sedes</w:t>
+      </w:r>
+      <w:r>
+        <w:rPr>
+          <w:bCs/>
+          <w:sz w:val="24"/>
+          <w:szCs w:val="24"/>
+        </w:rPr>
+        <w:t>.</w:t>
+      </w:r>
+    </w:p>
+    <w:p>
+      <w:pPr>
+        <w:rPr>
+          <w:sz w:val="28"/>
+        </w:rPr>
+      </w:pPr>
+    </w:p>
+    <w:p>
+      <w:pPr>
+        <w:rPr>
+          <w:sz w:val="28"/>
+        </w:rPr>
+      </w:pPr>
+    </w:p>
+    <w:p>
+      <w:pPr>
+        <w:rPr>
+          <w:sz w:val="28"/>
+        </w:rPr>
+      </w:pPr>
+      <w:r>
+        <w:rPr>
+          <w:sz w:val="28"/>
+        </w:rPr>
+        <w:t xml:space="preserve">  </w:t>
+      </w:r>
+      <w:r>
+        <w:rPr>
+          <w:sz w:val="28"/>
+        </w:rPr>
+        <w:t>D</w:t>
+      </w:r>
+      <w:r>
+        <w:rPr>
+          <w:sz w:val="28"/>
+        </w:rPr>
+        <w:t xml:space="preserve">esde </w:t>
+      </w:r>
+      <w:proofErr w:type="spellStart"/>
+      <w:r>
+        <w:rPr>
+          <w:sz w:val="28"/>
+        </w:rPr>
+        <w:t>Azuqueca</w:t>
+      </w:r>
+      <w:proofErr w:type="spellEnd"/>
+      <w:r>
+        <w:rPr>
+          <w:sz w:val="28"/>
+        </w:rPr>
+        <w:t>:</w:t>
+      </w:r>
+    </w:p>
+    <w:p>
+      <w:pPr>
+        <w:rPr>
+          <w:i/>
+          <w:sz w:val="28"/>
+        </w:rPr>
+      </w:pPr>
+      <w:r>
+        <w:rPr>
+          <w:sz w:val="28"/>
+        </w:rPr>
+        <w:t xml:space="preserve">       </w:t>
+      </w:r>
+      <w:r>
+        <w:rPr>
+          <w:i/>
+          <w:sz w:val="28"/>
+        </w:rPr>
+        <w:t>Data = Datos + IP + TCP ó UDP + MAC</w:t>
+      </w:r>
+    </w:p>
+    <w:p>
+      <w:pPr>
+        <w:pStyle w:val="Prrafodelista"/>
+        <w:rPr>
+          <w:sz w:val="28"/>
+        </w:rPr>
+      </w:pPr>
+      <w:r>
+        <w:rPr>
+          <w:noProof/>
+          <w:sz w:val="28"/>
+          <w:lang w:eastAsia="es-ES"/>
+        </w:rPr>
+        <w:drawing>
+          <wp:inline distT="0" distB="0" distL="0" distR="0">
+            <wp:extent cx="6796420" cy="5252484"/>
+            <wp:effectExtent l="19050" t="0" r="4430" b="0"/>
+            <wp:docPr id="3" name="Imagen 1"/>
+            <wp:cNvGraphicFramePr>
+              <a:graphicFrameLocks xmlns:a="http://schemas.openxmlformats.org/drawingml/2006/main" noChangeAspect="1"/>
+            </wp:cNvGraphicFramePr>
+            <a:graphic xmlns:a="http://schemas.openxmlformats.org/drawingml/2006/main">
+              <a:graphicData uri="http://schemas.openxmlformats.org/drawingml/2006/picture">
+                <pic:pic xmlns:pic="http://schemas.openxmlformats.org/drawingml/2006/picture">
+                  <pic:nvPicPr>
+                    <pic:cNvPr id="0" name="Picture 1"/>
+                    <pic:cNvPicPr>
+                      <a:picLocks noChangeAspect="1" noChangeArrowheads="1"/>
+                    </pic:cNvPicPr>
+                  </pic:nvPicPr>
+                  <pic:blipFill>
+                    <a:blip r:embed="rId9"/>
+                    <a:srcRect t="5364"/>
+                    <a:stretch>
+                      <a:fillRect/>
+                    </a:stretch>
+                  </pic:blipFill>
+                  <pic:spPr bwMode="auto">
+                    <a:xfrm>
+                      <a:off x="0" y="0"/>
+                      <a:ext cx="6796420" cy="5252484"/>
+                    </a:xfrm>
+                    <a:prstGeom prst="rect">
+                      <a:avLst/>
+                    </a:prstGeom>
+                    <a:noFill/>
+                    <a:ln w="9525">
+                      <a:noFill/>
+                      <a:miter lim="800000"/>
+                      <a:headEnd/>
+                      <a:tailEnd/>
+                    </a:ln>
+                  </pic:spPr>
+                </pic:pic>
+              </a:graphicData>
+            </a:graphic>
+          </wp:inline>
+        </w:drawing>
+      </w:r>
+    </w:p>
+    <w:p>
+      <w:pPr>
+        <w:pStyle w:val="Prrafodelista"/>
+        <w:rPr>
+          <w:sz w:val="28"/>
+        </w:rPr>
+      </w:pPr>
+    </w:p>
+    <w:p>
+      <w:pPr>
+        <w:pStyle w:val="Prrafodelista"/>
+        <w:rPr>
+          <w:sz w:val="28"/>
+        </w:rPr>
+      </w:pPr>
+    </w:p>
+    <w:p>
+      <w:pPr>
+        <w:pStyle w:val="Prrafodelista"/>
+        <w:rPr>
+          <w:sz w:val="28"/>
+        </w:rPr>
+      </w:pPr>
+    </w:p>
+    <w:p>
+      <w:pPr>
+        <w:pStyle w:val="Prrafodelista"/>
+        <w:rPr>
+          <w:sz w:val="28"/>
+        </w:rPr>
+      </w:pPr>
+    </w:p>
+    <w:p>
+      <w:pPr>
+        <w:pStyle w:val="Prrafodelista"/>
+        <w:rPr>
+          <w:sz w:val="28"/>
+        </w:rPr>
+      </w:pPr>
+    </w:p>
+    <w:p>
+      <w:pPr>
+        <w:pStyle w:val="Prrafodelista"/>
+        <w:rPr>
+          <w:sz w:val="28"/>
+        </w:rPr>
+      </w:pPr>
+    </w:p>
+    <w:p>
+      <w:pPr>
+        <w:pStyle w:val="Prrafodelista"/>
+        <w:rPr>
+          <w:sz w:val="28"/>
+        </w:rPr>
+      </w:pPr>
+    </w:p>
+    <w:p>
+      <w:pPr>
+        <w:pStyle w:val="Prrafodelista"/>
+        <w:rPr>
+          <w:sz w:val="28"/>
+        </w:rPr>
+      </w:pPr>
+    </w:p>
+    <w:p>
+      <w:pPr>
+        <w:pStyle w:val="Prrafodelista"/>
+        <w:rPr>
+          <w:sz w:val="28"/>
+        </w:rPr>
+      </w:pPr>
+    </w:p>
+    <w:p>
+      <w:pPr>
+        <w:pStyle w:val="Prrafodelista"/>
+        <w:rPr>
+          <w:sz w:val="28"/>
+        </w:rPr>
+      </w:pPr>
+    </w:p>
+    <w:p>
+      <w:pPr>
+        <w:rPr>
+          <w:sz w:val="28"/>
+        </w:rPr>
+      </w:pPr>
+      <w:r>
+        <w:rPr>
+          <w:sz w:val="28"/>
+        </w:rPr>
+        <w:t xml:space="preserve">  Desde La Laguna:</w:t>
+      </w:r>
+    </w:p>
+    <w:p>
+      <w:pPr>
+        <w:rPr>
+          <w:i/>
+          <w:sz w:val="28"/>
+        </w:rPr>
+      </w:pPr>
+      <w:r>
+        <w:rPr>
+          <w:sz w:val="28"/>
+        </w:rPr>
+        <w:t xml:space="preserve">       </w:t>
+      </w:r>
+      <w:r>
+        <w:rPr>
+          <w:i/>
+          <w:sz w:val="28"/>
+        </w:rPr>
+        <w:t>Data = Datos + IP + TCP ó UDP + MAC</w:t>
+      </w:r>
+    </w:p>
+    <w:p>
+      <w:pPr>
+        <w:pStyle w:val="Prrafodelista"/>
+        <w:rPr>
+          <w:sz w:val="28"/>
+        </w:rPr>
+      </w:pPr>
+    </w:p>
+    <w:p>
+      <w:pPr>
+        <w:pStyle w:val="Prrafodelista"/>
+        <w:rPr>
+          <w:sz w:val="28"/>
+        </w:rPr>
+      </w:pPr>
+      <w:r>
+        <w:rPr>
+          <w:noProof/>
+          <w:sz w:val="28"/>
+          <w:lang w:eastAsia="es-ES"/>
+        </w:rPr>
+        <w:drawing>
+          <wp:inline distT="0" distB="0" distL="0" distR="0">
+            <wp:extent cx="6645275" cy="5614035"/>
+            <wp:effectExtent l="19050" t="0" r="3175" b="0"/>
+            <wp:docPr id="5" name="Imagen 1"/>
+            <wp:cNvGraphicFramePr>
+              <a:graphicFrameLocks xmlns:a="http://schemas.openxmlformats.org/drawingml/2006/main" noChangeAspect="1"/>
+            </wp:cNvGraphicFramePr>
+            <a:graphic xmlns:a="http://schemas.openxmlformats.org/drawingml/2006/main">
+              <a:graphicData uri="http://schemas.openxmlformats.org/drawingml/2006/picture">
+                <pic:pic xmlns:pic="http://schemas.openxmlformats.org/drawingml/2006/picture">
+                  <pic:nvPicPr>
+                    <pic:cNvPr id="0" name="Picture 1"/>
+                    <pic:cNvPicPr>
+                      <a:picLocks noChangeAspect="1" noChangeArrowheads="1"/>
+                    </pic:cNvPicPr>
+                  </pic:nvPicPr>
+                  <pic:blipFill>
+                    <a:blip r:embed="rId10"/>
+                    <a:srcRect/>
+                    <a:stretch>
+                      <a:fillRect/>
+                    </a:stretch>
+                  </pic:blipFill>
+                  <pic:spPr bwMode="auto">
+                    <a:xfrm>
+                      <a:off x="0" y="0"/>
+                      <a:ext cx="6645275" cy="5614035"/>
+                    </a:xfrm>
+                    <a:prstGeom prst="rect">
+                      <a:avLst/>
+                    </a:prstGeom>
+                    <a:noFill/>
+                    <a:ln w="9525">
+                      <a:noFill/>
+                      <a:miter lim="800000"/>
+                      <a:headEnd/>
+                      <a:tailEnd/>
+                    </a:ln>
+                  </pic:spPr>
+                </pic:pic>
+              </a:graphicData>
+            </a:graphic>
+          </wp:inline>
+        </w:drawing>
+      </w:r>
+    </w:p>
+    <w:p>
+      <w:pPr>
+        <w:pStyle w:val="Prrafodelista"/>
+        <w:rPr>
+          <w:sz w:val="28"/>
+        </w:rPr>
+      </w:pPr>
+    </w:p>
+    <w:p>
+      <w:pPr>
+        <w:pStyle w:val="Prrafodelista"/>
+        <w:rPr>
+          <w:sz w:val="28"/>
+        </w:rPr>
+      </w:pPr>
+    </w:p>
+    <w:p>
+      <w:pPr>
+        <w:pStyle w:val="Prrafodelista"/>
+        <w:rPr>
+          <w:sz w:val="28"/>
+        </w:rPr>
+      </w:pPr>
+    </w:p>
+    <w:p>
+      <w:pPr>
+        <w:pStyle w:val="Prrafodelista"/>
+        <w:rPr>
+          <w:sz w:val="28"/>
+        </w:rPr>
+      </w:pPr>
+    </w:p>
+    <w:p>
+      <w:pPr>
+        <w:pStyle w:val="Prrafodelista"/>
+        <w:rPr>
+          <w:sz w:val="28"/>
+        </w:rPr>
+      </w:pPr>
+    </w:p>
+    <w:p>
+      <w:pPr>
+        <w:pStyle w:val="Prrafodelista"/>
+        <w:rPr>
+          <w:sz w:val="28"/>
+        </w:rPr>
+      </w:pPr>
+    </w:p>
+    <w:p>
+      <w:pPr>
+        <w:pStyle w:val="Prrafodelista"/>
+        <w:rPr>
+          <w:sz w:val="28"/>
+        </w:rPr>
+      </w:pPr>
+    </w:p>
+    <w:p>
+      <w:pPr>
+        <w:pStyle w:val="Prrafodelista"/>
+        <w:rPr>
+          <w:sz w:val="28"/>
+        </w:rPr>
+      </w:pPr>
+    </w:p>
+    <w:p>
+      <w:pPr>
+        <w:pStyle w:val="Prrafodelista"/>
+        <w:rPr>
+          <w:sz w:val="28"/>
+        </w:rPr>
+      </w:pPr>
+    </w:p>
+    <w:p>
+      <w:pPr>
+        <w:pStyle w:val="Prrafodelista"/>
+        <w:rPr>
+          <w:sz w:val="28"/>
+        </w:rPr>
+      </w:pPr>
+    </w:p>
+    <w:p>
+      <w:pPr>
+        <w:pStyle w:val="Prrafodelista"/>
+        <w:rPr>
+          <w:sz w:val="28"/>
+        </w:rPr>
+      </w:pPr>
+    </w:p>
+    <w:p>
+      <w:pPr>
+        <w:pStyle w:val="Prrafodelista"/>
+        <w:rPr>
+          <w:sz w:val="28"/>
+        </w:rPr>
+      </w:pPr>
+    </w:p>
+    <w:p>
+      <w:pPr>
+        <w:pStyle w:val="Prrafodelista"/>
+        <w:rPr>
+          <w:sz w:val="28"/>
+        </w:rPr>
+      </w:pPr>
+    </w:p>
+    <w:p>
+      <w:pPr>
+        <w:rPr>
+          <w:sz w:val="28"/>
+        </w:rPr>
+      </w:pPr>
+      <w:r>
+        <w:rPr>
+          <w:sz w:val="28"/>
+        </w:rPr>
+        <w:t xml:space="preserve">  Desde Palma:</w:t>
+      </w:r>
+    </w:p>
+    <w:p>
+      <w:pPr>
+        <w:rPr>
+          <w:i/>
+          <w:sz w:val="28"/>
+        </w:rPr>
+      </w:pPr>
+      <w:r>
+        <w:rPr>
+          <w:sz w:val="28"/>
+        </w:rPr>
+        <w:t xml:space="preserve">       </w:t>
+      </w:r>
+      <w:r>
+        <w:rPr>
+          <w:i/>
+          <w:sz w:val="28"/>
+        </w:rPr>
+        <w:t>Data = Datos + IP + TCP ó UDP + MAC</w:t>
+      </w:r>
+    </w:p>
+    <w:p>
+      <w:pPr>
+        <w:pStyle w:val="Prrafodelista"/>
+        <w:rPr>
+          <w:sz w:val="28"/>
+        </w:rPr>
+      </w:pPr>
+    </w:p>
+    <w:p>
+      <w:pPr>
+        <w:pStyle w:val="Prrafodelista"/>
+        <w:rPr>
+          <w:sz w:val="28"/>
+        </w:rPr>
+      </w:pPr>
+    </w:p>
+    <w:p>
+      <w:pPr>
+        <w:pStyle w:val="Prrafodelista"/>
+        <w:rPr>
+          <w:sz w:val="28"/>
+        </w:rPr>
+      </w:pPr>
+      <w:r>
+        <w:rPr>
+          <w:noProof/>
+          <w:sz w:val="28"/>
+          <w:lang w:eastAsia="es-ES"/>
+        </w:rPr>
+        <w:drawing>
+          <wp:inline distT="0" distB="0" distL="0" distR="0">
+            <wp:extent cx="6511372" cy="5932968"/>
+            <wp:effectExtent l="19050" t="0" r="0" b="0"/>
+            <wp:docPr id="6" name="Imagen 2"/>
+            <wp:cNvGraphicFramePr>
+              <a:graphicFrameLocks xmlns:a="http://schemas.openxmlformats.org/drawingml/2006/main" noChangeAspect="1"/>
+            </wp:cNvGraphicFramePr>
+            <a:graphic xmlns:a="http://schemas.openxmlformats.org/drawingml/2006/main">
+              <a:graphicData uri="http://schemas.openxmlformats.org/drawingml/2006/picture">
+                <pic:pic xmlns:pic="http://schemas.openxmlformats.org/drawingml/2006/picture">
+                  <pic:nvPicPr>
+                    <pic:cNvPr id="0" name="Picture 2"/>
+                    <pic:cNvPicPr>
+                      <a:picLocks noChangeAspect="1" noChangeArrowheads="1"/>
+                    </pic:cNvPicPr>
+                  </pic:nvPicPr>
+                  <pic:blipFill>
+                    <a:blip r:embed="rId11"/>
+                    <a:srcRect r="-1021" b="12812"/>
+                    <a:stretch>
+                      <a:fillRect/>
+                    </a:stretch>
+                  </pic:blipFill>
+                  <pic:spPr bwMode="auto">
+                    <a:xfrm>
+                      <a:off x="0" y="0"/>
+                      <a:ext cx="6511372" cy="5932968"/>
+                    </a:xfrm>
+                    <a:prstGeom prst="rect">
+                      <a:avLst/>
+                    </a:prstGeom>
+                    <a:noFill/>
+                    <a:ln w="9525">
+                      <a:noFill/>
+                      <a:miter lim="800000"/>
+                      <a:headEnd/>
+                      <a:tailEnd/>
+                    </a:ln>
+                  </pic:spPr>
+                </pic:pic>
+              </a:graphicData>
+            </a:graphic>
+          </wp:inline>
+        </w:drawing>
+      </w:r>
+    </w:p>
+    <w:p>
+      <w:pPr>
+        <w:pStyle w:val="Prrafodelista"/>
+        <w:rPr>
+          <w:sz w:val="28"/>
+        </w:rPr>
+      </w:pPr>
+    </w:p>
+    <w:p>
+      <w:pPr>
+        <w:pStyle w:val="Prrafodelista"/>
+        <w:rPr>
+          <w:sz w:val="28"/>
+        </w:rPr>
+      </w:pPr>
+    </w:p>
+    <w:p>
+      <w:pPr>
+        <w:pStyle w:val="Prrafodelista"/>
+        <w:rPr>
+          <w:sz w:val="28"/>
+        </w:rPr>
+      </w:pPr>
+    </w:p>
+    <w:p>
+      <w:pPr>
+        <w:pStyle w:val="Prrafodelista"/>
+        <w:rPr>
+          <w:sz w:val="28"/>
+        </w:rPr>
+      </w:pPr>
+    </w:p>
+    <w:p>
+      <w:pPr>
+        <w:pStyle w:val="Prrafodelista"/>
+        <w:rPr>
+          <w:sz w:val="28"/>
+        </w:rPr>
+      </w:pPr>
+    </w:p>
+    <w:p>
+      <w:pPr>
+        <w:pStyle w:val="Prrafodelista"/>
+        <w:rPr>
+          <w:sz w:val="28"/>
+        </w:rPr>
+      </w:pPr>
+    </w:p>
+    <w:p>
+      <w:pPr>
+        <w:pStyle w:val="Prrafodelista"/>
+        <w:numPr>
+          <w:ilvl w:val="0"/>
+          <w:numId w:val="3"/>
+        </w:numPr>
+        <w:spacing w:after="160" w:line="259" w:lineRule="auto"/>
+        <w:jc w:val="both"/>
+        <w:rPr>
+          <w:bCs/>
+          <w:sz w:val="32"/>
+          <w:szCs w:val="24"/>
+        </w:rPr>
+      </w:pPr>
+      <w:r>
+        <w:rPr>
+          <w:bCs/>
+          <w:sz w:val="32"/>
+          <w:szCs w:val="24"/>
+        </w:rPr>
+        <w:t>Cronograma de transmisión de un fichero de 1 Mbyte entre:</w:t>
+      </w:r>
+    </w:p>
+    <w:p>
+      <w:pPr>
+        <w:spacing w:after="160" w:line="259" w:lineRule="auto"/>
+        <w:jc w:val="both"/>
+        <w:rPr>
+          <w:bCs/>
+          <w:sz w:val="32"/>
+          <w:szCs w:val="24"/>
+        </w:rPr>
+      </w:pPr>
+    </w:p>
+    <w:p>
+      <w:pPr>
+        <w:pStyle w:val="Prrafodelista"/>
+        <w:numPr>
+          <w:ilvl w:val="1"/>
+          <w:numId w:val="3"/>
+        </w:numPr>
+        <w:spacing w:after="160" w:line="259" w:lineRule="auto"/>
+        <w:jc w:val="both"/>
+        <w:rPr>
+          <w:bCs/>
+          <w:sz w:val="32"/>
+          <w:szCs w:val="24"/>
+        </w:rPr>
+      </w:pPr>
+      <w:r>
+        <w:rPr>
+          <w:bCs/>
+          <w:sz w:val="32"/>
+          <w:szCs w:val="24"/>
+        </w:rPr>
+        <w:t>Dos puestos de trabajo de cada una de las sedes.</w:t>
+      </w:r>
+    </w:p>
+    <w:p>
+      <w:pPr>
+        <w:pStyle w:val="Prrafodelista"/>
+        <w:rPr>
+          <w:sz w:val="28"/>
+        </w:rPr>
+      </w:pPr>
+    </w:p>
+    <w:p>
+      <w:pPr>
+        <w:rPr>
+          <w:sz w:val="28"/>
+        </w:rPr>
+      </w:pPr>
+      <w:r>
+        <w:rPr>
+          <w:sz w:val="28"/>
+        </w:rPr>
+        <w:t xml:space="preserve">  Desde </w:t>
+      </w:r>
+      <w:proofErr w:type="spellStart"/>
+      <w:r>
+        <w:rPr>
+          <w:sz w:val="28"/>
+        </w:rPr>
+        <w:t>Azuqueca</w:t>
+      </w:r>
+      <w:proofErr w:type="spellEnd"/>
+      <w:r>
+        <w:rPr>
+          <w:sz w:val="28"/>
+        </w:rPr>
+        <w:t>:</w:t>
+      </w:r>
+    </w:p>
+    <w:p>
+      <w:pPr>
+        <w:rPr>
+          <w:i/>
+          <w:sz w:val="28"/>
+        </w:rPr>
+      </w:pPr>
+      <w:r>
+        <w:rPr>
+          <w:sz w:val="28"/>
+        </w:rPr>
+        <w:t xml:space="preserve">         </w:t>
+      </w:r>
+      <w:r>
+        <w:rPr>
+          <w:i/>
+          <w:sz w:val="28"/>
+        </w:rPr>
+        <w:t>Data = Datos +  TCP ó UDP + IP + MAC</w:t>
+      </w:r>
+    </w:p>
+    <w:p>
+      <w:pPr>
+        <w:pStyle w:val="Prrafodelista"/>
+        <w:rPr>
+          <w:sz w:val="28"/>
+        </w:rPr>
+      </w:pPr>
+    </w:p>
+    <w:p>
+      <w:pPr>
+        <w:pStyle w:val="Prrafodelista"/>
+        <w:rPr>
+          <w:sz w:val="28"/>
+        </w:rPr>
+      </w:pPr>
+    </w:p>
+    <w:p>
+      <w:pPr>
+        <w:pStyle w:val="Prrafodelista"/>
+        <w:rPr>
+          <w:sz w:val="28"/>
+        </w:rPr>
+      </w:pPr>
+      <w:r>
+        <w:rPr>
+          <w:noProof/>
+          <w:sz w:val="28"/>
+          <w:lang w:eastAsia="es-ES"/>
+        </w:rPr>
+        <w:drawing>
+          <wp:inline distT="0" distB="0" distL="0" distR="0">
+            <wp:extent cx="4529455" cy="4752975"/>
+            <wp:effectExtent l="19050" t="0" r="4445" b="0"/>
+            <wp:docPr id="7" name="Imagen 3"/>
+            <wp:cNvGraphicFramePr>
+              <a:graphicFrameLocks xmlns:a="http://schemas.openxmlformats.org/drawingml/2006/main" noChangeAspect="1"/>
+            </wp:cNvGraphicFramePr>
+            <a:graphic xmlns:a="http://schemas.openxmlformats.org/drawingml/2006/main">
+              <a:graphicData uri="http://schemas.openxmlformats.org/drawingml/2006/picture">
+                <pic:pic xmlns:pic="http://schemas.openxmlformats.org/drawingml/2006/picture">
+                  <pic:nvPicPr>
+                    <pic:cNvPr id="0" name="Picture 3"/>
+                    <pic:cNvPicPr>
+                      <a:picLocks noChangeAspect="1" noChangeArrowheads="1"/>
+                    </pic:cNvPicPr>
+                  </pic:nvPicPr>
+                  <pic:blipFill>
+                    <a:blip r:embed="rId12"/>
+                    <a:srcRect/>
+                    <a:stretch>
+                      <a:fillRect/>
+                    </a:stretch>
+                  </pic:blipFill>
+                  <pic:spPr bwMode="auto">
+                    <a:xfrm>
+                      <a:off x="0" y="0"/>
+                      <a:ext cx="4529455" cy="4752975"/>
+                    </a:xfrm>
+                    <a:prstGeom prst="rect">
+                      <a:avLst/>
+                    </a:prstGeom>
+                    <a:noFill/>
+                    <a:ln w="9525">
+                      <a:noFill/>
+                      <a:miter lim="800000"/>
+                      <a:headEnd/>
+                      <a:tailEnd/>
+                    </a:ln>
+                  </pic:spPr>
+                </pic:pic>
+              </a:graphicData>
+            </a:graphic>
+          </wp:inline>
+        </w:drawing>
+      </w:r>
+    </w:p>
+    <w:p>
+      <w:pPr>
+        <w:pStyle w:val="Prrafodelista"/>
+        <w:rPr>
+          <w:sz w:val="28"/>
+        </w:rPr>
+      </w:pPr>
+    </w:p>
+    <w:p>
+      <w:pPr>
+        <w:pStyle w:val="Prrafodelista"/>
+        <w:rPr>
+          <w:sz w:val="28"/>
+        </w:rPr>
+      </w:pPr>
+    </w:p>
+    <w:p>
+      <w:pPr>
+        <w:pStyle w:val="Prrafodelista"/>
+        <w:rPr>
+          <w:sz w:val="28"/>
+        </w:rPr>
+      </w:pPr>
+    </w:p>
+    <w:p>
+      <w:pPr>
+        <w:pStyle w:val="Prrafodelista"/>
+        <w:rPr>
+          <w:sz w:val="28"/>
+        </w:rPr>
+      </w:pPr>
+    </w:p>
+    <w:p>
+      <w:pPr>
+        <w:pStyle w:val="Prrafodelista"/>
+        <w:rPr>
+          <w:sz w:val="28"/>
+        </w:rPr>
+      </w:pPr>
+    </w:p>
+    <w:p>
+      <w:pPr>
+        <w:pStyle w:val="Prrafodelista"/>
+        <w:rPr>
+          <w:sz w:val="28"/>
+        </w:rPr>
+      </w:pPr>
+    </w:p>
+    <w:p>
+      <w:pPr>
+        <w:rPr>
+          <w:sz w:val="28"/>
+        </w:rPr>
+      </w:pPr>
+      <w:r>
+        <w:rPr>
+          <w:sz w:val="28"/>
+        </w:rPr>
+        <w:t xml:space="preserve"> </w:t>
+      </w:r>
+    </w:p>
+    <w:p>
+      <w:pPr>
+        <w:rPr>
+          <w:sz w:val="28"/>
+        </w:rPr>
+      </w:pPr>
+    </w:p>
+    <w:p>
+      <w:pPr>
+        <w:rPr>
+          <w:sz w:val="28"/>
+        </w:rPr>
+      </w:pPr>
+      <w:r>
+        <w:rPr>
+          <w:sz w:val="28"/>
+        </w:rPr>
+        <w:t xml:space="preserve">  </w:t>
+      </w:r>
+      <w:r>
+        <w:rPr>
+          <w:sz w:val="28"/>
+        </w:rPr>
+        <w:t>Desde La Laguna:</w:t>
+      </w:r>
+    </w:p>
+    <w:p>
+      <w:pPr>
+        <w:rPr>
+          <w:i/>
+          <w:sz w:val="28"/>
+        </w:rPr>
+      </w:pPr>
+      <w:r>
+        <w:rPr>
+          <w:sz w:val="28"/>
+        </w:rPr>
+        <w:t xml:space="preserve">         </w:t>
+      </w:r>
+      <w:r>
+        <w:rPr>
+          <w:i/>
+          <w:sz w:val="28"/>
+        </w:rPr>
+        <w:t>Data = Datos +  TCP ó UDP + IP + MAC</w:t>
+      </w:r>
+    </w:p>
+    <w:p>
+      <w:pPr>
+        <w:pStyle w:val="Prrafodelista"/>
+        <w:rPr>
+          <w:sz w:val="28"/>
+        </w:rPr>
+      </w:pPr>
+    </w:p>
+    <w:p>
+      <w:pPr>
+        <w:pStyle w:val="Prrafodelista"/>
+        <w:rPr>
+          <w:sz w:val="28"/>
+        </w:rPr>
+      </w:pPr>
+      <w:r>
+        <w:rPr>
+          <w:sz w:val="28"/>
+        </w:rPr>
+        <w:drawing>
+          <wp:inline distT="0" distB="0" distL="0" distR="0">
+            <wp:extent cx="3647669" cy="3359888"/>
+            <wp:effectExtent l="19050" t="0" r="0" b="0"/>
+            <wp:docPr id="8" name="Imagen 3"/>
+            <wp:cNvGraphicFramePr>
+              <a:graphicFrameLocks xmlns:a="http://schemas.openxmlformats.org/drawingml/2006/main" noChangeAspect="1"/>
+            </wp:cNvGraphicFramePr>
+            <a:graphic xmlns:a="http://schemas.openxmlformats.org/drawingml/2006/main">
+              <a:graphicData uri="http://schemas.openxmlformats.org/drawingml/2006/picture">
+                <pic:pic xmlns:pic="http://schemas.openxmlformats.org/drawingml/2006/picture">
+                  <pic:nvPicPr>
+                    <pic:cNvPr id="0" name="Picture 3"/>
+                    <pic:cNvPicPr>
+                      <a:picLocks noChangeAspect="1" noChangeArrowheads="1"/>
+                    </pic:cNvPicPr>
+                  </pic:nvPicPr>
+                  <pic:blipFill>
+                    <a:blip r:embed="rId12"/>
+                    <a:srcRect b="12260"/>
+                    <a:stretch>
+                      <a:fillRect/>
+                    </a:stretch>
+                  </pic:blipFill>
+                  <pic:spPr bwMode="auto">
+                    <a:xfrm>
+                      <a:off x="0" y="0"/>
+                      <a:ext cx="3649509" cy="3361583"/>
+                    </a:xfrm>
+                    <a:prstGeom prst="rect">
+                      <a:avLst/>
+                    </a:prstGeom>
+                    <a:noFill/>
+                    <a:ln w="9525">
+                      <a:noFill/>
+                      <a:miter lim="800000"/>
+                      <a:headEnd/>
+                      <a:tailEnd/>
+                    </a:ln>
+                  </pic:spPr>
+                </pic:pic>
+              </a:graphicData>
+            </a:graphic>
+          </wp:inline>
+        </w:drawing>
+      </w:r>
+    </w:p>
+    <w:p>
+      <w:pPr>
+        <w:pStyle w:val="Prrafodelista"/>
+        <w:rPr>
+          <w:sz w:val="28"/>
+        </w:rPr>
+      </w:pPr>
+    </w:p>
+    <w:p>
+      <w:pPr>
+        <w:rPr>
+          <w:sz w:val="28"/>
+        </w:rPr>
+      </w:pPr>
+      <w:r>
+        <w:rPr>
+          <w:sz w:val="28"/>
+        </w:rPr>
+        <w:t xml:space="preserve">  </w:t>
+      </w:r>
+      <w:r>
+        <w:rPr>
+          <w:sz w:val="28"/>
+        </w:rPr>
+        <w:t>Desde Palma:</w:t>
+      </w:r>
+    </w:p>
+    <w:p>
+      <w:pPr>
+        <w:rPr>
+          <w:i/>
+          <w:sz w:val="28"/>
+        </w:rPr>
+      </w:pPr>
+      <w:r>
+        <w:rPr>
+          <w:sz w:val="28"/>
+        </w:rPr>
+        <w:t xml:space="preserve">         </w:t>
+      </w:r>
+      <w:r>
+        <w:rPr>
+          <w:i/>
+          <w:sz w:val="28"/>
+        </w:rPr>
+        <w:t>Data = Datos +  TCP ó UDP + IP + MAC</w:t>
+      </w:r>
+    </w:p>
+    <w:p>
+      <w:pPr>
+        <w:rPr>
+          <w:i/>
+          <w:sz w:val="28"/>
+        </w:rPr>
+      </w:pPr>
+    </w:p>
+    <w:p>
+      <w:pPr>
+        <w:pStyle w:val="Prrafodelista"/>
+        <w:rPr>
+          <w:sz w:val="28"/>
+        </w:rPr>
+      </w:pPr>
+      <w:r>
+        <w:rPr>
+          <w:sz w:val="28"/>
+        </w:rPr>
+        <w:drawing>
+          <wp:inline distT="0" distB="0" distL="0" distR="0">
+            <wp:extent cx="3647669" cy="3359888"/>
+            <wp:effectExtent l="19050" t="0" r="0" b="0"/>
+            <wp:docPr id="9" name="Imagen 3"/>
+            <wp:cNvGraphicFramePr>
+              <a:graphicFrameLocks xmlns:a="http://schemas.openxmlformats.org/drawingml/2006/main" noChangeAspect="1"/>
+            </wp:cNvGraphicFramePr>
+            <a:graphic xmlns:a="http://schemas.openxmlformats.org/drawingml/2006/main">
+              <a:graphicData uri="http://schemas.openxmlformats.org/drawingml/2006/picture">
+                <pic:pic xmlns:pic="http://schemas.openxmlformats.org/drawingml/2006/picture">
+                  <pic:nvPicPr>
+                    <pic:cNvPr id="0" name="Picture 3"/>
+                    <pic:cNvPicPr>
+                      <a:picLocks noChangeAspect="1" noChangeArrowheads="1"/>
+                    </pic:cNvPicPr>
+                  </pic:nvPicPr>
+                  <pic:blipFill>
+                    <a:blip r:embed="rId12"/>
+                    <a:srcRect b="12260"/>
+                    <a:stretch>
+                      <a:fillRect/>
+                    </a:stretch>
+                  </pic:blipFill>
+                  <pic:spPr bwMode="auto">
+                    <a:xfrm>
+                      <a:off x="0" y="0"/>
+                      <a:ext cx="3649509" cy="3361583"/>
+                    </a:xfrm>
+                    <a:prstGeom prst="rect">
+                      <a:avLst/>
+                    </a:prstGeom>
+                    <a:noFill/>
+                    <a:ln w="9525">
+                      <a:noFill/>
+                      <a:miter lim="800000"/>
+                      <a:headEnd/>
+                      <a:tailEnd/>
+                    </a:ln>
+                  </pic:spPr>
+                </pic:pic>
+              </a:graphicData>
+            </a:graphic>
+          </wp:inline>
+        </w:drawing>
+      </w:r>
+    </w:p>
+    <w:p>
+      <w:pPr>
+        <w:pStyle w:val="Prrafodelista"/>
+        <w:rPr>
+          <w:sz w:val="28"/>
+        </w:rPr>
+      </w:pPr>
+    </w:p>
+    <w:p>
+      <w:pPr>
+        <w:pStyle w:val="Prrafodelista"/>
+        <w:numPr>
+          <w:ilvl w:val="0"/>
+          <w:numId w:val="4"/>
+        </w:numPr>
+        <w:spacing w:after="160" w:line="259" w:lineRule="auto"/>
+        <w:jc w:val="both"/>
+        <w:rPr>
+          <w:bCs/>
+          <w:sz w:val="32"/>
+          <w:szCs w:val="24"/>
+        </w:rPr>
+      </w:pPr>
+      <w:r>
+        <w:rPr>
+          <w:bCs/>
+          <w:sz w:val="32"/>
+          <w:szCs w:val="24"/>
+        </w:rPr>
+        <w:t>Un puesto de trabajo de una sede y otro puesto de trabajo de otra sede.</w:t>
+      </w:r>
+    </w:p>
+    <w:p>
+      <w:pPr>
+        <w:pStyle w:val="Prrafodelista"/>
+        <w:spacing w:after="160" w:line="259" w:lineRule="auto"/>
+        <w:ind w:left="1574"/>
+        <w:jc w:val="both"/>
+        <w:rPr>
+          <w:bCs/>
+          <w:sz w:val="32"/>
+          <w:szCs w:val="24"/>
+        </w:rPr>
+      </w:pPr>
+    </w:p>
+    <w:p>
+      <w:pPr>
+        <w:pStyle w:val="Prrafodelista"/>
+        <w:spacing w:after="160" w:line="259" w:lineRule="auto"/>
+        <w:ind w:left="1574"/>
+        <w:jc w:val="both"/>
+        <w:rPr>
+          <w:bCs/>
+          <w:i/>
+          <w:sz w:val="28"/>
+          <w:szCs w:val="24"/>
+        </w:rPr>
+      </w:pPr>
+      <w:r>
+        <w:rPr>
+          <w:bCs/>
+          <w:i/>
+          <w:sz w:val="28"/>
+          <w:szCs w:val="24"/>
+        </w:rPr>
+        <w:t>Data = Datos + TCP ó UDP + IP + MAC</w:t>
+      </w:r>
+    </w:p>
+    <w:p>
+      <w:pPr>
+        <w:pStyle w:val="Prrafodelista"/>
+        <w:rPr>
+          <w:sz w:val="28"/>
+        </w:rPr>
+      </w:pPr>
+    </w:p>
+    <w:p>
+      <w:pPr>
+        <w:pStyle w:val="Prrafodelista"/>
+        <w:rPr>
+          <w:sz w:val="28"/>
+        </w:rPr>
+      </w:pPr>
+      <w:r>
+        <w:rPr>
+          <w:noProof/>
+          <w:sz w:val="28"/>
+          <w:lang w:eastAsia="es-ES"/>
+        </w:rPr>
+        <w:drawing>
+          <wp:inline distT="0" distB="0" distL="0" distR="0">
+            <wp:extent cx="6499743" cy="5124893"/>
+            <wp:effectExtent l="19050" t="0" r="0" b="0"/>
+            <wp:docPr id="10" name="Imagen 4"/>
+            <wp:cNvGraphicFramePr>
+              <a:graphicFrameLocks xmlns:a="http://schemas.openxmlformats.org/drawingml/2006/main" noChangeAspect="1"/>
+            </wp:cNvGraphicFramePr>
+            <a:graphic xmlns:a="http://schemas.openxmlformats.org/drawingml/2006/main">
+              <a:graphicData uri="http://schemas.openxmlformats.org/drawingml/2006/picture">
+                <pic:pic xmlns:pic="http://schemas.openxmlformats.org/drawingml/2006/picture">
+                  <pic:nvPicPr>
+                    <pic:cNvPr id="0" name="Picture 4"/>
+                    <pic:cNvPicPr>
+                      <a:picLocks noChangeAspect="1" noChangeArrowheads="1"/>
+                    </pic:cNvPicPr>
+                  </pic:nvPicPr>
+                  <pic:blipFill>
+                    <a:blip r:embed="rId13"/>
+                    <a:srcRect/>
+                    <a:stretch>
+                      <a:fillRect/>
+                    </a:stretch>
+                  </pic:blipFill>
+                  <pic:spPr bwMode="auto">
+                    <a:xfrm>
+                      <a:off x="0" y="0"/>
+                      <a:ext cx="6499632" cy="5124806"/>
+                    </a:xfrm>
+                    <a:prstGeom prst="rect">
+                      <a:avLst/>
+                    </a:prstGeom>
+                    <a:noFill/>
+                    <a:ln w="9525">
+                      <a:noFill/>
+                      <a:miter lim="800000"/>
+                      <a:headEnd/>
+                      <a:tailEnd/>
+                    </a:ln>
+                  </pic:spPr>
+                </pic:pic>
+              </a:graphicData>
+            </a:graphic>
+          </wp:inline>
+        </w:drawing>
+      </w:r>
+    </w:p>
     <w:sectPr>
       <w:pgSz w:w="11906" w:h="16838"/>
-      <w:pgMar w:top="1417" w:right="1701" w:bottom="1417" w:left="1701" w:header="708" w:footer="708" w:gutter="0"/>
+      <w:pgMar w:top="720" w:right="720" w:bottom="720" w:left="720" w:header="708" w:footer="708" w:gutter="0"/>
       <w:cols w:space="708"/>
       <w:docGrid w:linePitch="360"/>
     </w:sectPr>
@@ -354,7 +1679,7 @@
   <w:abstractNum w:abstractNumId="0">
     <w:nsid w:val="05F3628C"/>
     <w:multiLevelType w:val="hybridMultilevel"/>
-    <w:tmpl w:val="B2225642"/>
+    <w:tmpl w:val="60E465D4"/>
     <w:lvl w:ilvl="0" w:tplc="0C0A0001">
       <w:start w:val="1"/>
       <w:numFmt w:val="bullet"/>
@@ -465,6 +1790,232 @@
     </w:lvl>
   </w:abstractNum>
   <w:abstractNum w:abstractNumId="1">
+    <w:nsid w:val="269731B7"/>
+    <w:multiLevelType w:val="hybridMultilevel"/>
+    <w:tmpl w:val="F4D05F12"/>
+    <w:lvl w:ilvl="0" w:tplc="0C0A0003">
+      <w:start w:val="1"/>
+      <w:numFmt w:val="bullet"/>
+      <w:lvlText w:val="o"/>
+      <w:lvlJc w:val="left"/>
+      <w:pPr>
+        <w:ind w:left="1574" w:hanging="360"/>
+      </w:pPr>
+      <w:rPr>
+        <w:rFonts w:ascii="Courier New" w:hAnsi="Courier New" w:cs="Courier New" w:hint="default"/>
+      </w:rPr>
+    </w:lvl>
+    <w:lvl w:ilvl="1" w:tplc="0C0A0003" w:tentative="1">
+      <w:start w:val="1"/>
+      <w:numFmt w:val="bullet"/>
+      <w:lvlText w:val="o"/>
+      <w:lvlJc w:val="left"/>
+      <w:pPr>
+        <w:ind w:left="2294" w:hanging="360"/>
+      </w:pPr>
+      <w:rPr>
+        <w:rFonts w:ascii="Courier New" w:hAnsi="Courier New" w:cs="Courier New" w:hint="default"/>
+      </w:rPr>
+    </w:lvl>
+    <w:lvl w:ilvl="2" w:tplc="0C0A0005" w:tentative="1">
+      <w:start w:val="1"/>
+      <w:numFmt w:val="bullet"/>
+      <w:lvlText w:val=""/>
+      <w:lvlJc w:val="left"/>
+      <w:pPr>
+        <w:ind w:left="3014" w:hanging="360"/>
+      </w:pPr>
+      <w:rPr>
+        <w:rFonts w:ascii="Wingdings" w:hAnsi="Wingdings" w:hint="default"/>
+      </w:rPr>
+    </w:lvl>
+    <w:lvl w:ilvl="3" w:tplc="0C0A0001" w:tentative="1">
+      <w:start w:val="1"/>
+      <w:numFmt w:val="bullet"/>
+      <w:lvlText w:val=""/>
+      <w:lvlJc w:val="left"/>
+      <w:pPr>
+        <w:ind w:left="3734" w:hanging="360"/>
+      </w:pPr>
+      <w:rPr>
+        <w:rFonts w:ascii="Symbol" w:hAnsi="Symbol" w:hint="default"/>
+      </w:rPr>
+    </w:lvl>
+    <w:lvl w:ilvl="4" w:tplc="0C0A0003" w:tentative="1">
+      <w:start w:val="1"/>
+      <w:numFmt w:val="bullet"/>
+      <w:lvlText w:val="o"/>
+      <w:lvlJc w:val="left"/>
+      <w:pPr>
+        <w:ind w:left="4454" w:hanging="360"/>
+      </w:pPr>
+      <w:rPr>
+        <w:rFonts w:ascii="Courier New" w:hAnsi="Courier New" w:cs="Courier New" w:hint="default"/>
+      </w:rPr>
+    </w:lvl>
+    <w:lvl w:ilvl="5" w:tplc="0C0A0005" w:tentative="1">
+      <w:start w:val="1"/>
+      <w:numFmt w:val="bullet"/>
+      <w:lvlText w:val=""/>
+      <w:lvlJc w:val="left"/>
+      <w:pPr>
+        <w:ind w:left="5174" w:hanging="360"/>
+      </w:pPr>
+      <w:rPr>
+        <w:rFonts w:ascii="Wingdings" w:hAnsi="Wingdings" w:hint="default"/>
+      </w:rPr>
+    </w:lvl>
+    <w:lvl w:ilvl="6" w:tplc="0C0A0001" w:tentative="1">
+      <w:start w:val="1"/>
+      <w:numFmt w:val="bullet"/>
+      <w:lvlText w:val=""/>
+      <w:lvlJc w:val="left"/>
+      <w:pPr>
+        <w:ind w:left="5894" w:hanging="360"/>
+      </w:pPr>
+      <w:rPr>
+        <w:rFonts w:ascii="Symbol" w:hAnsi="Symbol" w:hint="default"/>
+      </w:rPr>
+    </w:lvl>
+    <w:lvl w:ilvl="7" w:tplc="0C0A0003" w:tentative="1">
+      <w:start w:val="1"/>
+      <w:numFmt w:val="bullet"/>
+      <w:lvlText w:val="o"/>
+      <w:lvlJc w:val="left"/>
+      <w:pPr>
+        <w:ind w:left="6614" w:hanging="360"/>
+      </w:pPr>
+      <w:rPr>
+        <w:rFonts w:ascii="Courier New" w:hAnsi="Courier New" w:cs="Courier New" w:hint="default"/>
+      </w:rPr>
+    </w:lvl>
+    <w:lvl w:ilvl="8" w:tplc="0C0A0005" w:tentative="1">
+      <w:start w:val="1"/>
+      <w:numFmt w:val="bullet"/>
+      <w:lvlText w:val=""/>
+      <w:lvlJc w:val="left"/>
+      <w:pPr>
+        <w:ind w:left="7334" w:hanging="360"/>
+      </w:pPr>
+      <w:rPr>
+        <w:rFonts w:ascii="Wingdings" w:hAnsi="Wingdings" w:hint="default"/>
+      </w:rPr>
+    </w:lvl>
+  </w:abstractNum>
+  <w:abstractNum w:abstractNumId="2">
+    <w:nsid w:val="2EA10533"/>
+    <w:multiLevelType w:val="hybridMultilevel"/>
+    <w:tmpl w:val="38A47052"/>
+    <w:lvl w:ilvl="0" w:tplc="08090001">
+      <w:start w:val="1"/>
+      <w:numFmt w:val="bullet"/>
+      <w:lvlText w:val=""/>
+      <w:lvlJc w:val="left"/>
+      <w:pPr>
+        <w:ind w:left="1440" w:hanging="360"/>
+      </w:pPr>
+      <w:rPr>
+        <w:rFonts w:ascii="Symbol" w:hAnsi="Symbol" w:hint="default"/>
+      </w:rPr>
+    </w:lvl>
+    <w:lvl w:ilvl="1" w:tplc="08090003">
+      <w:start w:val="1"/>
+      <w:numFmt w:val="bullet"/>
+      <w:lvlText w:val="o"/>
+      <w:lvlJc w:val="left"/>
+      <w:pPr>
+        <w:ind w:left="2160" w:hanging="360"/>
+      </w:pPr>
+      <w:rPr>
+        <w:rFonts w:ascii="Courier New" w:hAnsi="Courier New" w:hint="default"/>
+      </w:rPr>
+    </w:lvl>
+    <w:lvl w:ilvl="2" w:tplc="08090005" w:tentative="1">
+      <w:start w:val="1"/>
+      <w:numFmt w:val="bullet"/>
+      <w:lvlText w:val=""/>
+      <w:lvlJc w:val="left"/>
+      <w:pPr>
+        <w:ind w:left="2880" w:hanging="360"/>
+      </w:pPr>
+      <w:rPr>
+        <w:rFonts w:ascii="Wingdings" w:hAnsi="Wingdings" w:hint="default"/>
+      </w:rPr>
+    </w:lvl>
+    <w:lvl w:ilvl="3" w:tplc="08090001" w:tentative="1">
+      <w:start w:val="1"/>
+      <w:numFmt w:val="bullet"/>
+      <w:lvlText w:val=""/>
+      <w:lvlJc w:val="left"/>
+      <w:pPr>
+        <w:ind w:left="3600" w:hanging="360"/>
+      </w:pPr>
+      <w:rPr>
+        <w:rFonts w:ascii="Symbol" w:hAnsi="Symbol" w:hint="default"/>
+      </w:rPr>
+    </w:lvl>
+    <w:lvl w:ilvl="4" w:tplc="08090003" w:tentative="1">
+      <w:start w:val="1"/>
+      <w:numFmt w:val="bullet"/>
+      <w:lvlText w:val="o"/>
+      <w:lvlJc w:val="left"/>
+      <w:pPr>
+        <w:ind w:left="4320" w:hanging="360"/>
+      </w:pPr>
+      <w:rPr>
+        <w:rFonts w:ascii="Courier New" w:hAnsi="Courier New" w:hint="default"/>
+      </w:rPr>
+    </w:lvl>
+    <w:lvl w:ilvl="5" w:tplc="08090005" w:tentative="1">
+      <w:start w:val="1"/>
+      <w:numFmt w:val="bullet"/>
+      <w:lvlText w:val=""/>
+      <w:lvlJc w:val="left"/>
+      <w:pPr>
+        <w:ind w:left="5040" w:hanging="360"/>
+      </w:pPr>
+      <w:rPr>
+        <w:rFonts w:ascii="Wingdings" w:hAnsi="Wingdings" w:hint="default"/>
+      </w:rPr>
+    </w:lvl>
+    <w:lvl w:ilvl="6" w:tplc="08090001" w:tentative="1">
+      <w:start w:val="1"/>
+      <w:numFmt w:val="bullet"/>
+      <w:lvlText w:val=""/>
+      <w:lvlJc w:val="left"/>
+      <w:pPr>
+        <w:ind w:left="5760" w:hanging="360"/>
+      </w:pPr>
+      <w:rPr>
+        <w:rFonts w:ascii="Symbol" w:hAnsi="Symbol" w:hint="default"/>
+      </w:rPr>
+    </w:lvl>
+    <w:lvl w:ilvl="7" w:tplc="08090003" w:tentative="1">
+      <w:start w:val="1"/>
+      <w:numFmt w:val="bullet"/>
+      <w:lvlText w:val="o"/>
+      <w:lvlJc w:val="left"/>
+      <w:pPr>
+        <w:ind w:left="6480" w:hanging="360"/>
+      </w:pPr>
+      <w:rPr>
+        <w:rFonts w:ascii="Courier New" w:hAnsi="Courier New" w:hint="default"/>
+      </w:rPr>
+    </w:lvl>
+    <w:lvl w:ilvl="8" w:tplc="08090005" w:tentative="1">
+      <w:start w:val="1"/>
+      <w:numFmt w:val="bullet"/>
+      <w:lvlText w:val=""/>
+      <w:lvlJc w:val="left"/>
+      <w:pPr>
+        <w:ind w:left="7200" w:hanging="360"/>
+      </w:pPr>
+      <w:rPr>
+        <w:rFonts w:ascii="Wingdings" w:hAnsi="Wingdings" w:hint="default"/>
+      </w:rPr>
+    </w:lvl>
+  </w:abstractNum>
+  <w:abstractNum w:abstractNumId="3">
     <w:nsid w:val="60CE10BF"/>
     <w:multiLevelType w:val="hybridMultilevel"/>
     <w:tmpl w:val="5C627822"/>
@@ -578,10 +2129,16 @@
     </w:lvl>
   </w:abstractNum>
   <w:num w:numId="1">
-    <w:abstractNumId w:val="1"/>
+    <w:abstractNumId w:val="3"/>
   </w:num>
   <w:num w:numId="2">
     <w:abstractNumId w:val="0"/>
+  </w:num>
+  <w:num w:numId="3">
+    <w:abstractNumId w:val="2"/>
+  </w:num>
+  <w:num w:numId="4">
+    <w:abstractNumId w:val="1"/>
   </w:num>
 </w:numbering>
 </file>
@@ -1100,4 +2657,16 @@
   <a:objectDefaults/>
   <a:extraClrSchemeLst/>
 </a:theme>
+</file>
+
+<file path=customXml/item1.xml><?xml version="1.0" encoding="utf-8"?>
+<b:Sources xmlns:b="http://schemas.openxmlformats.org/officeDocument/2006/bibliography" xmlns="http://schemas.openxmlformats.org/officeDocument/2006/bibliography" SelectedStyle="\APA.XSL" StyleName="APA"/>
+</file>
+
+<file path=customXml/itemProps1.xml><?xml version="1.0" encoding="utf-8"?>
+<ds:datastoreItem xmlns:ds="http://schemas.openxmlformats.org/officeDocument/2006/customXml" ds:itemID="{2FA75C16-E5A6-4089-82AE-59740F002DA0}">
+  <ds:schemaRefs>
+    <ds:schemaRef ds:uri="http://schemas.openxmlformats.org/officeDocument/2006/bibliography"/>
+  </ds:schemaRefs>
+</ds:datastoreItem>
 </file>
</xml_diff>